<commit_message>
project report & ppt
</commit_message>
<xml_diff>
--- a/files/Synopsis.docx
+++ b/files/Synopsis.docx
@@ -1829,6 +1829,30 @@
     </w:p>
     <w:p>
       <w:pPr>
+        <w:spacing w:line="360" w:lineRule="auto"/>
+        <w:rPr>
+          <w:rFonts w:ascii="Times New Roman" w:hAnsi="Times New Roman" w:cs="Times New Roman"/>
+          <w:b/>
+          <w:bCs/>
+          <w:sz w:val="28"/>
+          <w:szCs w:val="28"/>
+        </w:rPr>
+      </w:pPr>
+    </w:p>
+    <w:p>
+      <w:pPr>
+        <w:spacing w:line="360" w:lineRule="auto"/>
+        <w:rPr>
+          <w:rFonts w:ascii="Times New Roman" w:hAnsi="Times New Roman" w:cs="Times New Roman"/>
+          <w:b/>
+          <w:bCs/>
+          <w:sz w:val="28"/>
+          <w:szCs w:val="28"/>
+        </w:rPr>
+      </w:pPr>
+    </w:p>
+    <w:p>
+      <w:pPr>
         <w:pStyle w:val="ListParagraph"/>
         <w:numPr>
           <w:ilvl w:val="1"/>
@@ -1851,6 +1875,7 @@
           <w:sz w:val="28"/>
           <w:szCs w:val="28"/>
         </w:rPr>
+        <w:lastRenderedPageBreak/>
         <w:t xml:space="preserve">APIs: </w:t>
       </w:r>
     </w:p>
@@ -1876,8 +1901,25 @@
           <w:sz w:val="24"/>
           <w:szCs w:val="24"/>
         </w:rPr>
-        <w:lastRenderedPageBreak/>
-        <w:t>Standard approach for client-server communication: Well supported by most frameworks, enabling efficient and structured data exchange between the client and server.</w:t>
+        <w:t xml:space="preserve">Standard approach for client-server communication: </w:t>
+      </w:r>
+      <w:proofErr w:type="gramStart"/>
+      <w:r>
+        <w:rPr>
+          <w:rFonts w:ascii="Times New Roman" w:hAnsi="Times New Roman" w:cs="Times New Roman"/>
+          <w:sz w:val="24"/>
+          <w:szCs w:val="24"/>
+        </w:rPr>
+        <w:t>Well</w:t>
+      </w:r>
+      <w:proofErr w:type="gramEnd"/>
+      <w:r>
+        <w:rPr>
+          <w:rFonts w:ascii="Times New Roman" w:hAnsi="Times New Roman" w:cs="Times New Roman"/>
+          <w:sz w:val="24"/>
+          <w:szCs w:val="24"/>
+        </w:rPr>
+        <w:t xml:space="preserve"> supported by most frameworks, enabling efficient and structured data exchange between the client and server.</w:t>
       </w:r>
     </w:p>
     <w:p>
@@ -2285,6 +2327,30 @@
     </w:p>
     <w:p>
       <w:pPr>
+        <w:spacing w:line="360" w:lineRule="auto"/>
+        <w:rPr>
+          <w:rFonts w:ascii="Times New Roman" w:hAnsi="Times New Roman" w:cs="Times New Roman"/>
+          <w:b/>
+          <w:bCs/>
+          <w:sz w:val="28"/>
+          <w:szCs w:val="28"/>
+        </w:rPr>
+      </w:pPr>
+    </w:p>
+    <w:p>
+      <w:pPr>
+        <w:spacing w:line="360" w:lineRule="auto"/>
+        <w:rPr>
+          <w:rFonts w:ascii="Times New Roman" w:hAnsi="Times New Roman" w:cs="Times New Roman"/>
+          <w:b/>
+          <w:bCs/>
+          <w:sz w:val="28"/>
+          <w:szCs w:val="28"/>
+        </w:rPr>
+      </w:pPr>
+    </w:p>
+    <w:p>
+      <w:pPr>
         <w:pStyle w:val="ListParagraph"/>
         <w:numPr>
           <w:ilvl w:val="1"/>
@@ -2307,6 +2373,7 @@
           <w:sz w:val="28"/>
           <w:szCs w:val="28"/>
         </w:rPr>
+        <w:lastRenderedPageBreak/>
         <w:t>Seamless API Integration</w:t>
       </w:r>
     </w:p>
@@ -2369,7 +2436,6 @@
           <w:sz w:val="24"/>
           <w:szCs w:val="24"/>
         </w:rPr>
-        <w:lastRenderedPageBreak/>
         <w:t>Scalability</w:t>
       </w:r>
       <w:r>
@@ -2440,7 +2506,25 @@
           <w:sz w:val="24"/>
           <w:szCs w:val="24"/>
         </w:rPr>
-        <w:t>: This opens up an additional revenue stream by allowing you to monetize the website not only through content (recipes) but also by selling products. It can be paired with dynamic pricing, seasonal promotions, or even partnerships with grocery stores.</w:t>
+        <w:t xml:space="preserve">: This </w:t>
+      </w:r>
+      <w:proofErr w:type="gramStart"/>
+      <w:r>
+        <w:rPr>
+          <w:rFonts w:ascii="Times New Roman" w:hAnsi="Times New Roman" w:cs="Times New Roman"/>
+          <w:sz w:val="24"/>
+          <w:szCs w:val="24"/>
+        </w:rPr>
+        <w:t>opens up</w:t>
+      </w:r>
+      <w:proofErr w:type="gramEnd"/>
+      <w:r>
+        <w:rPr>
+          <w:rFonts w:ascii="Times New Roman" w:hAnsi="Times New Roman" w:cs="Times New Roman"/>
+          <w:sz w:val="24"/>
+          <w:szCs w:val="24"/>
+        </w:rPr>
+        <w:t xml:space="preserve"> an additional revenue stream by allowing you to monetize the website not only through content (recipes) but also by selling products. It can be paired with dynamic pricing, seasonal promotions, or even partnerships with grocery stores.</w:t>
       </w:r>
     </w:p>
     <w:p>
@@ -2702,6 +2786,7 @@
           <w:sz w:val="24"/>
           <w:szCs w:val="24"/>
         </w:rPr>
+        <w:lastRenderedPageBreak/>
         <w:t>API Downtime</w:t>
       </w:r>
       <w:r>
@@ -2772,16 +2857,25 @@
           <w:sz w:val="24"/>
           <w:szCs w:val="24"/>
         </w:rPr>
-        <w:t xml:space="preserve">: Login and signup functionalities involve collecting and storing sensitive user data (e.g., emails, passwords, addresses). This opens up </w:t>
-      </w:r>
-      <w:r>
-        <w:rPr>
-          <w:rFonts w:ascii="Times New Roman" w:hAnsi="Times New Roman" w:cs="Times New Roman"/>
-          <w:sz w:val="24"/>
-          <w:szCs w:val="24"/>
-        </w:rPr>
-        <w:lastRenderedPageBreak/>
-        <w:t>vulnerabilities to data breaches or hacking if proper security measures (e.g., encryption, secure authentication) are not implemented.</w:t>
+        <w:t xml:space="preserve">: Login and signup functionalities involve collecting and storing sensitive user data (e.g., emails, passwords, addresses). This </w:t>
+      </w:r>
+      <w:proofErr w:type="gramStart"/>
+      <w:r>
+        <w:rPr>
+          <w:rFonts w:ascii="Times New Roman" w:hAnsi="Times New Roman" w:cs="Times New Roman"/>
+          <w:sz w:val="24"/>
+          <w:szCs w:val="24"/>
+        </w:rPr>
+        <w:t>opens up</w:t>
+      </w:r>
+      <w:proofErr w:type="gramEnd"/>
+      <w:r>
+        <w:rPr>
+          <w:rFonts w:ascii="Times New Roman" w:hAnsi="Times New Roman" w:cs="Times New Roman"/>
+          <w:sz w:val="24"/>
+          <w:szCs w:val="24"/>
+        </w:rPr>
+        <w:t xml:space="preserve"> vulnerabilities to data breaches or hacking if proper security measures (e.g., encryption, secure authentication) are not implemented.</w:t>
       </w:r>
     </w:p>
     <w:p>
@@ -2913,7 +3007,25 @@
           <w:sz w:val="24"/>
           <w:szCs w:val="24"/>
         </w:rPr>
-        <w:t>: Selling ingredients means you have to manage inventory, shipping, and customer service for physical products. This adds logistical challenges, especially if you scale the business.</w:t>
+        <w:t xml:space="preserve">: Selling ingredients means you </w:t>
+      </w:r>
+      <w:proofErr w:type="gramStart"/>
+      <w:r>
+        <w:rPr>
+          <w:rFonts w:ascii="Times New Roman" w:hAnsi="Times New Roman" w:cs="Times New Roman"/>
+          <w:sz w:val="24"/>
+          <w:szCs w:val="24"/>
+        </w:rPr>
+        <w:t>have to</w:t>
+      </w:r>
+      <w:proofErr w:type="gramEnd"/>
+      <w:r>
+        <w:rPr>
+          <w:rFonts w:ascii="Times New Roman" w:hAnsi="Times New Roman" w:cs="Times New Roman"/>
+          <w:sz w:val="24"/>
+          <w:szCs w:val="24"/>
+        </w:rPr>
+        <w:t xml:space="preserve"> manage inventory, shipping, and customer service for physical products. This adds logistical challenges, especially if you scale the business.</w:t>
       </w:r>
     </w:p>
     <w:p>
@@ -3099,6 +3211,7 @@
           <w:sz w:val="24"/>
           <w:szCs w:val="24"/>
         </w:rPr>
+        <w:lastRenderedPageBreak/>
         <w:t>Vendor Lock-in</w:t>
       </w:r>
       <w:r>
@@ -3109,16 +3222,6 @@
         </w:rPr>
         <w:t>: Relying on third-party APIs for crucial functionalities (e.g., payment gateways, ingredient sourcing) can create vendor lock-in, making it difficult to switch providers or manage downtime.</w:t>
       </w:r>
-    </w:p>
-    <w:p>
-      <w:pPr>
-        <w:spacing w:line="360" w:lineRule="auto"/>
-        <w:rPr>
-          <w:rFonts w:ascii="Times New Roman" w:hAnsi="Times New Roman" w:cs="Times New Roman"/>
-          <w:sz w:val="28"/>
-          <w:szCs w:val="28"/>
-        </w:rPr>
-      </w:pPr>
     </w:p>
     <w:p>
       <w:pPr>
@@ -3160,7 +3263,6 @@
           <w:sz w:val="28"/>
           <w:szCs w:val="28"/>
         </w:rPr>
-        <w:lastRenderedPageBreak/>
         <w:t>References:</w:t>
       </w:r>
     </w:p>

</xml_diff>